<commit_message>
Integracion de polizas sye , cinovatec , qualtop y HTBP a la linea base
</commit_message>
<xml_diff>
--- a/qualtcom/Procesos/Polizas/Cinovatec_Poliza-150401.docx
+++ b/qualtcom/Procesos/Polizas/Cinovatec_Poliza-150401.docx
@@ -13,6 +13,16 @@
           <w:szCs w:val="24"/>
         </w:rPr>
       </w:pPr>
+      <w:r>
+        <w:rPr>
+          <w:rFonts w:ascii="Arial" w:hAnsi="Arial" w:cs="Arial"/>
+          <w:sz w:val="24"/>
+          <w:szCs w:val="24"/>
+        </w:rPr>
+        <w:t xml:space="preserve"> </w:t>
+      </w:r>
+      <w:bookmarkStart w:id="0" w:name="_GoBack"/>
+      <w:bookmarkEnd w:id="0"/>
     </w:p>
     <w:p>
       <w:pPr>
@@ -761,10 +771,10 @@
           <w:lang w:val="es-ES"/>
         </w:rPr>
       </w:pPr>
-      <w:bookmarkStart w:id="0" w:name="__RefHeading__4368_783494103"/>
-      <w:bookmarkStart w:id="1" w:name="_Toc418604509"/>
-      <w:bookmarkEnd w:id="0"/>
+      <w:bookmarkStart w:id="1" w:name="__RefHeading__4368_783494103"/>
+      <w:bookmarkStart w:id="2" w:name="_Toc418604509"/>
       <w:bookmarkEnd w:id="1"/>
+      <w:bookmarkEnd w:id="2"/>
       <w:r>
         <w:rPr>
           <w:rFonts w:ascii="Arial" w:hAnsi="Arial" w:cs="Arial"/>
@@ -2993,8 +3003,6 @@
         </w:rPr>
         <w:t>20</w:t>
       </w:r>
-      <w:bookmarkStart w:id="2" w:name="_GoBack"/>
-      <w:bookmarkEnd w:id="2"/>
       <w:r>
         <w:rPr>
           <w:rFonts w:ascii="Arial" w:hAnsi="Arial" w:cs="Arial"/>

</xml_diff>

<commit_message>
Actualizacion de poliza cinovatec por cambio de responsable Jorge Valedez -> Adrian Lira Beltran
</commit_message>
<xml_diff>
--- a/qualtcom/Procesos/Polizas/Cinovatec_Poliza-150401.docx
+++ b/qualtcom/Procesos/Polizas/Cinovatec_Poliza-150401.docx
@@ -21,8 +21,6 @@
         </w:rPr>
         <w:t xml:space="preserve"> </w:t>
       </w:r>
-      <w:bookmarkStart w:id="0" w:name="_GoBack"/>
-      <w:bookmarkEnd w:id="0"/>
     </w:p>
     <w:p>
       <w:pPr>
@@ -771,10 +769,10 @@
           <w:lang w:val="es-ES"/>
         </w:rPr>
       </w:pPr>
-      <w:bookmarkStart w:id="1" w:name="__RefHeading__4368_783494103"/>
-      <w:bookmarkStart w:id="2" w:name="_Toc418604509"/>
+      <w:bookmarkStart w:id="0" w:name="__RefHeading__4368_783494103"/>
+      <w:bookmarkStart w:id="1" w:name="_Toc418604509"/>
+      <w:bookmarkEnd w:id="0"/>
       <w:bookmarkEnd w:id="1"/>
-      <w:bookmarkEnd w:id="2"/>
       <w:r>
         <w:rPr>
           <w:rFonts w:ascii="Arial" w:hAnsi="Arial" w:cs="Arial"/>
@@ -3659,9 +3657,9 @@
           <w:szCs w:val="24"/>
         </w:rPr>
       </w:pPr>
-      <w:bookmarkStart w:id="3" w:name="__RefHeading__4370_783494103"/>
-      <w:bookmarkStart w:id="4" w:name="_Toc418604510"/>
-      <w:bookmarkEnd w:id="3"/>
+      <w:bookmarkStart w:id="2" w:name="__RefHeading__4370_783494103"/>
+      <w:bookmarkStart w:id="3" w:name="_Toc418604510"/>
+      <w:bookmarkEnd w:id="2"/>
       <w:r>
         <w:rPr>
           <w:rFonts w:ascii="Arial" w:eastAsia="Verdana" w:hAnsi="Arial" w:cs="Arial"/>
@@ -3909,7 +3907,7 @@
         </w:rPr>
         <w:t>e</w:t>
       </w:r>
-      <w:bookmarkEnd w:id="4"/>
+      <w:bookmarkEnd w:id="3"/>
       <w:r>
         <w:rPr>
           <w:rFonts w:ascii="Arial" w:eastAsia="Verdana" w:hAnsi="Arial" w:cs="Arial"/>
@@ -13803,9 +13801,9 @@
           <w:szCs w:val="24"/>
         </w:rPr>
       </w:pPr>
-      <w:bookmarkStart w:id="5" w:name="__RefHeading__4372_783494103"/>
-      <w:bookmarkStart w:id="6" w:name="_Toc418604511"/>
-      <w:bookmarkEnd w:id="5"/>
+      <w:bookmarkStart w:id="4" w:name="__RefHeading__4372_783494103"/>
+      <w:bookmarkStart w:id="5" w:name="_Toc418604511"/>
+      <w:bookmarkEnd w:id="4"/>
       <w:r>
         <w:rPr>
           <w:rFonts w:ascii="Arial" w:eastAsia="Verdana" w:hAnsi="Arial" w:cs="Arial"/>
@@ -13975,7 +13973,7 @@
         </w:rPr>
         <w:t>o</w:t>
       </w:r>
-      <w:bookmarkEnd w:id="6"/>
+      <w:bookmarkEnd w:id="5"/>
       <w:r>
         <w:rPr>
           <w:rFonts w:ascii="Arial" w:eastAsia="Verdana" w:hAnsi="Arial" w:cs="Arial"/>
@@ -14070,9 +14068,9 @@
           <w:szCs w:val="24"/>
         </w:rPr>
       </w:pPr>
-      <w:bookmarkStart w:id="7" w:name="__RefHeading__4374_783494103"/>
-      <w:bookmarkStart w:id="8" w:name="_Toc418604512"/>
-      <w:bookmarkEnd w:id="7"/>
+      <w:bookmarkStart w:id="6" w:name="__RefHeading__4374_783494103"/>
+      <w:bookmarkStart w:id="7" w:name="_Toc418604512"/>
+      <w:bookmarkEnd w:id="6"/>
       <w:r>
         <w:rPr>
           <w:rFonts w:ascii="Arial" w:eastAsia="Verdana" w:hAnsi="Arial" w:cs="Arial"/>
@@ -14287,7 +14285,7 @@
         </w:rPr>
         <w:t>e</w:t>
       </w:r>
-      <w:bookmarkEnd w:id="8"/>
+      <w:bookmarkEnd w:id="7"/>
       <w:r>
         <w:rPr>
           <w:rFonts w:ascii="Arial" w:eastAsia="Verdana" w:hAnsi="Arial" w:cs="Arial"/>
@@ -19486,9 +19484,9 @@
           <w:szCs w:val="24"/>
         </w:rPr>
       </w:pPr>
-      <w:bookmarkStart w:id="9" w:name="__RefHeading__4376_783494103"/>
-      <w:bookmarkStart w:id="10" w:name="_Toc418604513"/>
-      <w:bookmarkEnd w:id="9"/>
+      <w:bookmarkStart w:id="8" w:name="__RefHeading__4376_783494103"/>
+      <w:bookmarkStart w:id="9" w:name="_Toc418604513"/>
+      <w:bookmarkEnd w:id="8"/>
       <w:r>
         <w:rPr>
           <w:rFonts w:ascii="Arial" w:eastAsia="Verdana" w:hAnsi="Arial" w:cs="Arial"/>
@@ -19670,7 +19668,7 @@
         </w:rPr>
         <w:t>o</w:t>
       </w:r>
-      <w:bookmarkEnd w:id="10"/>
+      <w:bookmarkEnd w:id="9"/>
       <w:r>
         <w:rPr>
           <w:rFonts w:ascii="Arial" w:eastAsia="Verdana" w:hAnsi="Arial" w:cs="Arial"/>
@@ -19856,9 +19854,9 @@
           <w:szCs w:val="24"/>
         </w:rPr>
       </w:pPr>
-      <w:bookmarkStart w:id="11" w:name="__RefHeading__4378_783494103"/>
-      <w:bookmarkStart w:id="12" w:name="_Toc418604514"/>
-      <w:bookmarkEnd w:id="11"/>
+      <w:bookmarkStart w:id="10" w:name="__RefHeading__4378_783494103"/>
+      <w:bookmarkStart w:id="11" w:name="_Toc418604514"/>
+      <w:bookmarkEnd w:id="10"/>
       <w:r>
         <w:rPr>
           <w:rFonts w:ascii="Arial" w:eastAsia="Verdana" w:hAnsi="Arial" w:cs="Arial"/>
@@ -19912,7 +19910,7 @@
         </w:rPr>
         <w:t>a</w:t>
       </w:r>
-      <w:bookmarkEnd w:id="12"/>
+      <w:bookmarkEnd w:id="11"/>
       <w:r>
         <w:rPr>
           <w:rFonts w:ascii="Arial" w:eastAsia="Verdana" w:hAnsi="Arial" w:cs="Arial"/>
@@ -21139,17 +21137,18 @@
           <w:lang w:val="es-MX"/>
         </w:rPr>
         <w:tab/>
-        <w:t xml:space="preserve">        J</w:t>
-      </w:r>
-      <w:r>
-        <w:rPr>
-          <w:rFonts w:ascii="Arial" w:hAnsi="Arial" w:cs="Arial"/>
-          <w:sz w:val="24"/>
-          <w:szCs w:val="24"/>
-          <w:lang w:val="es-MX"/>
-        </w:rPr>
-        <w:t>orge Valdez</w:t>
-      </w:r>
+        <w:t xml:space="preserve">        </w:t>
+      </w:r>
+      <w:r>
+        <w:rPr>
+          <w:rFonts w:ascii="Arial" w:hAnsi="Arial" w:cs="Arial"/>
+          <w:sz w:val="24"/>
+          <w:szCs w:val="24"/>
+        </w:rPr>
+        <w:t>Adrian Lira Beltran</w:t>
+      </w:r>
+      <w:bookmarkStart w:id="12" w:name="_GoBack"/>
+      <w:bookmarkEnd w:id="12"/>
     </w:p>
     <w:p>
       <w:pPr>

</xml_diff>